<commit_message>
FFU prez, book épreuves
</commit_message>
<xml_diff>
--- a/paper/Fossil Fuel Phase Out Treaty.docx
+++ b/paper/Fossil Fuel Phase Out Treaty.docx
@@ -764,7 +764,16 @@
           <w:rFonts w:cstheme="minorHAnsi"/>
           <w:sz w:val="24"/>
         </w:rPr>
-        <w:t>is by based on equal rights per capita.</w:t>
+        <w:t xml:space="preserve">is </w:t>
+      </w:r>
+      <w:bookmarkStart w:id="0" w:name="_GoBack"/>
+      <w:bookmarkEnd w:id="0"/>
+      <w:r>
+        <w:rPr>
+          <w:rFonts w:cstheme="minorHAnsi"/>
+          <w:sz w:val="24"/>
+        </w:rPr>
+        <w:t>based on equal rights per capita.</w:t>
       </w:r>
     </w:p>
     <w:tbl>
@@ -1827,16 +1836,7 @@
           <w:rFonts w:cstheme="minorHAnsi"/>
           <w:sz w:val="24"/>
         </w:rPr>
-        <w:t xml:space="preserve">China would find a market for its </w:t>
-      </w:r>
-      <w:bookmarkStart w:id="0" w:name="_GoBack"/>
-      <w:bookmarkEnd w:id="0"/>
-      <w:r>
-        <w:rPr>
-          <w:rFonts w:cstheme="minorHAnsi"/>
-          <w:sz w:val="24"/>
-        </w:rPr>
-        <w:t>low carbon products.</w:t>
+        <w:t>China would find a market for its low carbon products.</w:t>
       </w:r>
       <w:r>
         <w:rPr>
@@ -2118,7 +2118,7 @@
             <v:path o:extrusionok="f" gradientshapeok="t" o:connecttype="rect"/>
             <o:lock v:ext="edit" aspectratio="t"/>
           </v:shapetype>
-          <v:shape id="_x0000_i1025" type="#_x0000_t75" style="width:481.45pt;height:267.6pt">
+          <v:shape id="_x0000_i1025" type="#_x0000_t75" style="width:481.5pt;height:267.5pt">
             <v:imagedata r:id="rId10" o:title="fossil_free_union_emission_trajectories"/>
           </v:shape>
         </w:pict>
@@ -4537,7 +4537,7 @@
 </file>
 
 <file path=customXml/itemProps1.xml><?xml version="1.0" encoding="utf-8"?>
-<ds:datastoreItem xmlns:ds="http://schemas.openxmlformats.org/officeDocument/2006/customXml" ds:itemID="{7C8677DA-89EA-4E36-B71B-B06F624C5E57}">
+<ds:datastoreItem xmlns:ds="http://schemas.openxmlformats.org/officeDocument/2006/customXml" ds:itemID="{DAE219B0-701D-434F-830D-3A3FBECE7558}">
   <ds:schemaRefs>
     <ds:schemaRef ds:uri="http://schemas.openxmlformats.org/officeDocument/2006/bibliography"/>
   </ds:schemaRefs>

</xml_diff>